<commit_message>
Working on viva presentation.
</commit_message>
<xml_diff>
--- a/Deliverables/2ndMarkerViva/viva_script.docx
+++ b/Deliverables/2ndMarkerViva/viva_script.docx
@@ -76,13 +76,135 @@
         <w:t xml:space="preserve">is as follows. </w:t>
       </w:r>
       <w:r>
-        <w:t xml:space="preserve">Building a  </w:t>
-      </w:r>
-      <w:r>
-        <w:t xml:space="preserve">requires a subwoofer system to be designed and manufactured carefully from scratch. Assuming that this process is </w:t>
-      </w:r>
+        <w:t xml:space="preserve">Building a </w:t>
+      </w:r>
+      <w:r>
+        <w:t xml:space="preserve">subwoofer system from scratch is beneficial as it keeps project costs down, facilitates learning about the fundamentals of acoustical engineering, and ensures that the uncompensated system will provide a better benchmark than </w:t>
+      </w:r>
+      <w:r>
+        <w:t>a pre-manufactured system, assuming that the processes and methodology used are sound</w:t>
+      </w:r>
+      <w:r>
+        <w:t>.</w:t>
+      </w:r>
+      <w:r>
+        <w:t xml:space="preserve"> It also </w:t>
+      </w:r>
+      <w:r>
+        <w:t>yields</w:t>
+      </w:r>
+      <w:r>
+        <w:t xml:space="preserve"> complete control of the system from start to finish, which </w:t>
+      </w:r>
+      <w:r>
+        <w:t>means that more accurate and granular data can be obtained about the system’s performance at various stages of the project easier.</w:t>
+      </w:r>
+    </w:p>
+    <w:p>
+      <w:pPr>
+        <w:pBdr>
+          <w:bottom w:val="dotted" w:sz="24" w:space="1" w:color="auto"/>
+        </w:pBdr>
+      </w:pPr>
+    </w:p>
+    <w:p/>
+    <w:p>
+      <w:pPr>
+        <w:ind w:firstLine="720"/>
+      </w:pPr>
+      <w:r>
+        <w:t xml:space="preserve">This project is borne from the fundamental shortcoming of loudspeaker operation – they are all </w:t>
+      </w:r>
+      <w:r>
+        <w:t>quite prone to distortions and non-linear behaviour</w:t>
+      </w:r>
+      <w:r>
+        <w:t>.</w:t>
+      </w:r>
+      <w:r>
+        <w:t xml:space="preserve"> This forces manufacturers to design and manufacture ‘perfect’ enclosures and drivers, which shuts most consumers out from experiencing decent audio quality.</w:t>
+      </w:r>
+    </w:p>
+    <w:p>
+      <w:pPr>
+        <w:ind w:firstLine="720"/>
+      </w:pPr>
       <w:bookmarkStart w:id="0" w:name="_GoBack"/>
       <w:bookmarkEnd w:id="0"/>
+    </w:p>
+    <w:p>
+      <w:pPr>
+        <w:ind w:firstLine="720"/>
+      </w:pPr>
+      <w:r>
+        <w:t>The suspension of a loudspeaker driver will never be perfect, which means that it will exhibit non-linear mechanical behaviour, especially at the lowest frequencies of sound reproduction</w:t>
+      </w:r>
+      <w:r>
+        <w:t xml:space="preserve">, as shown by an analysis from [state the right paper]. Distortions will exist everywhere in the signal chain, but good closed-loop compensation techniques are very commonplace at nearly every other stage </w:t>
+      </w:r>
+      <w:r>
+        <w:t>except for loudspeakers. Therefore, it makes sense to try and implement closed-loop compensation</w:t>
+      </w:r>
+      <w:r>
+        <w:t xml:space="preserve"> at this stage too.</w:t>
+      </w:r>
+    </w:p>
+    <w:p>
+      <w:pPr>
+        <w:ind w:firstLine="720"/>
+      </w:pPr>
+      <w:r>
+        <w:t xml:space="preserve">It is obvious that the subwoofer’s main job is to produce as much bass as possible, </w:t>
+      </w:r>
+      <w:r>
+        <w:t xml:space="preserve">so an open-loop compensator can also be designed to push the driver to achieve performance that otherwise wouldn’t be possible, </w:t>
+      </w:r>
+      <w:r>
+        <w:t>using</w:t>
+      </w:r>
+      <w:r>
+        <w:t xml:space="preserve"> </w:t>
+      </w:r>
+      <w:r>
+        <w:t>careful signal processing.</w:t>
+      </w:r>
+      <w:r>
+        <w:t xml:space="preserve"> </w:t>
+      </w:r>
+    </w:p>
+    <w:p>
+      <w:pPr>
+        <w:ind w:firstLine="720"/>
+      </w:pPr>
+    </w:p>
+    <w:p>
+      <w:pPr>
+        <w:ind w:firstLine="720"/>
+      </w:pPr>
+      <w:r>
+        <w:t xml:space="preserve">The benefit of engineering such solutions is that the average price of a loudspeaker system, both to the manufacturer and consumer, is reduced. Analogue electronic circuits are always cheaper to design and make than different enclosures, or better drivers are. </w:t>
+      </w:r>
+      <w:r>
+        <w:t xml:space="preserve">Such solutions can be marketed and sold as ‘add-ons’ that improve existing systems and that are easy to introduce into the signal chain. </w:t>
+      </w:r>
+      <w:r>
+        <w:t xml:space="preserve">Overall, the </w:t>
+      </w:r>
+      <w:r>
+        <w:t xml:space="preserve">average </w:t>
+      </w:r>
+      <w:r>
+        <w:t xml:space="preserve">quality of sound reproduction systems </w:t>
+      </w:r>
+      <w:r>
+        <w:t>would increase, letting consumers experience better audio and not having to settle for underperforming, and potentially even dangerous, audio systems.</w:t>
+      </w:r>
+    </w:p>
+    <w:p/>
+    <w:p>
+      <w:r>
+        <w:tab/>
+      </w:r>
     </w:p>
     <w:sectPr>
       <w:pgSz w:w="11900" w:h="16840"/>

</xml_diff>